<commit_message>
updated draft with Jeanie's message
</commit_message>
<xml_diff>
--- a/MortgageTrackingDraft.docx
+++ b/MortgageTrackingDraft.docx
@@ -42,15 +42,7 @@
         <w:t>ed</w:t>
       </w:r>
       <w:r>
-        <w:t xml:space="preserve">:  </w:t>
-      </w:r>
-      <w:proofErr w:type="gramStart"/>
-      <w:r>
-        <w:t>o  Yes</w:t>
-      </w:r>
-      <w:proofErr w:type="gramEnd"/>
-      <w:r>
-        <w:t xml:space="preserve"> </w:t>
+        <w:t xml:space="preserve">:  o  Yes </w:t>
       </w:r>
       <w:r>
         <w:tab/>
@@ -131,74 +123,60 @@
       </w:r>
       <w:r>
         <w:tab/>
-      </w:r>
-      <w:proofErr w:type="gramStart"/>
-      <w:r>
-        <w:t>o  Yes</w:t>
-      </w:r>
-      <w:proofErr w:type="gramEnd"/>
+        <w:t xml:space="preserve">o  Yes </w:t>
+      </w:r>
+      <w:r>
+        <w:tab/>
+      </w:r>
+      <w:r>
+        <w:tab/>
+      </w:r>
+      <w:r>
+        <w:rPr>
+          <w:sz w:val="20"/>
+          <w:szCs w:val="20"/>
+        </w:rPr>
+        <w:t>Date field</w:t>
+      </w:r>
+      <w:r>
+        <w:rPr>
+          <w:sz w:val="20"/>
+          <w:szCs w:val="20"/>
+        </w:rPr>
+        <w:t>s</w:t>
+      </w:r>
+      <w:r>
+        <w:rPr>
+          <w:sz w:val="20"/>
+          <w:szCs w:val="20"/>
+        </w:rPr>
+        <w:t>:</w:t>
+      </w:r>
+      <w:r>
+        <w:rPr>
+          <w:sz w:val="20"/>
+          <w:szCs w:val="20"/>
+        </w:rPr>
+        <w:t xml:space="preserve"> blank until yes is checked, then required entry</w:t>
+      </w:r>
+    </w:p>
+    <w:p>
+      <w:pPr>
+        <w:spacing w:after="0" w:line="360" w:lineRule="auto"/>
+        <w:rPr>
+          <w:sz w:val="20"/>
+          <w:szCs w:val="20"/>
+        </w:rPr>
+      </w:pPr>
+      <w:r>
+        <w:t>Appraisal Approved:</w:t>
+      </w:r>
       <w:r>
         <w:t xml:space="preserve"> </w:t>
       </w:r>
       <w:r>
         <w:tab/>
-      </w:r>
-      <w:r>
-        <w:tab/>
-      </w:r>
-      <w:r>
-        <w:rPr>
-          <w:sz w:val="20"/>
-          <w:szCs w:val="20"/>
-        </w:rPr>
-        <w:t>Date field</w:t>
-      </w:r>
-      <w:r>
-        <w:rPr>
-          <w:sz w:val="20"/>
-          <w:szCs w:val="20"/>
-        </w:rPr>
-        <w:t>s</w:t>
-      </w:r>
-      <w:r>
-        <w:rPr>
-          <w:sz w:val="20"/>
-          <w:szCs w:val="20"/>
-        </w:rPr>
-        <w:t>:</w:t>
-      </w:r>
-      <w:r>
-        <w:rPr>
-          <w:sz w:val="20"/>
-          <w:szCs w:val="20"/>
-        </w:rPr>
-        <w:t xml:space="preserve"> blank until yes is checked, then required entry</w:t>
-      </w:r>
-    </w:p>
-    <w:p>
-      <w:pPr>
-        <w:spacing w:after="0" w:line="360" w:lineRule="auto"/>
-        <w:rPr>
-          <w:sz w:val="20"/>
-          <w:szCs w:val="20"/>
-        </w:rPr>
-      </w:pPr>
-      <w:r>
-        <w:t>Appraisal Approved:</w:t>
-      </w:r>
-      <w:r>
-        <w:t xml:space="preserve"> </w:t>
-      </w:r>
-      <w:r>
-        <w:tab/>
-      </w:r>
-      <w:proofErr w:type="gramStart"/>
-      <w:r>
-        <w:t>o  Yes</w:t>
-      </w:r>
-      <w:proofErr w:type="gramEnd"/>
-      <w:r>
-        <w:t xml:space="preserve"> </w:t>
+        <w:t xml:space="preserve">o  Yes </w:t>
       </w:r>
       <w:r>
         <w:tab/>
@@ -252,15 +230,7 @@
         </w:rPr>
       </w:pPr>
       <w:r>
-        <w:t xml:space="preserve">Title Work Ordered:  </w:t>
-      </w:r>
-      <w:proofErr w:type="gramStart"/>
-      <w:r>
-        <w:t>o  Yes</w:t>
-      </w:r>
-      <w:proofErr w:type="gramEnd"/>
-      <w:r>
-        <w:t xml:space="preserve">     o by bank    o by realtor  </w:t>
+        <w:t xml:space="preserve">Title Work Ordered:  o  Yes     o by bank    o by realtor  </w:t>
       </w:r>
       <w:r>
         <w:rPr>
@@ -282,14 +252,7 @@
       </w:r>
       <w:r>
         <w:tab/>
-      </w:r>
-      <w:proofErr w:type="gramStart"/>
-      <w:r>
-        <w:t>o  Yes</w:t>
-      </w:r>
-      <w:proofErr w:type="gramEnd"/>
-      <w:r>
-        <w:t xml:space="preserve"> </w:t>
+        <w:t xml:space="preserve">o  Yes </w:t>
       </w:r>
       <w:r>
         <w:tab/>
@@ -386,6 +349,11 @@
       </w:r>
     </w:p>
     <w:p/>
+    <w:p>
+      <w:r>
+        <w:t>Okay, so the following lines can be removed: 1. HMDA... 2. Has this loan been approved? (we are using the "conditionally approved" line instead) 3. Lock date. 4. Expiration Date.  5.  Will this loan be turned down...  6. Notice of adverse action.  Also, there is  redundancy on title work ordered &amp; title work approved lines as it is at top and further down.   Needs to be after appraisal sections, but do need the buttons etc. like at top.  You probably already know the search doesn't work yet and  buttons don't work yet--once you click them, they stay colored and can't be undone.</w:t>
+      </w:r>
+    </w:p>
     <w:sectPr>
       <w:pgSz w:w="15840" w:h="12240" w:orient="landscape"/>
       <w:pgMar w:top="1440" w:right="1440" w:bottom="1440" w:left="1440" w:header="720" w:footer="720" w:gutter="0"/>

</xml_diff>

<commit_message>
restructured blocks, they are still clunky
</commit_message>
<xml_diff>
--- a/MortgageTrackingDraft.docx
+++ b/MortgageTrackingDraft.docx
@@ -42,7 +42,15 @@
         <w:t>ed</w:t>
       </w:r>
       <w:r>
-        <w:t xml:space="preserve">:  o  Yes </w:t>
+        <w:t xml:space="preserve">:  </w:t>
+      </w:r>
+      <w:proofErr w:type="gramStart"/>
+      <w:r>
+        <w:t>o  Yes</w:t>
+      </w:r>
+      <w:proofErr w:type="gramEnd"/>
+      <w:r>
+        <w:t xml:space="preserve"> </w:t>
       </w:r>
       <w:r>
         <w:tab/>
@@ -123,7 +131,14 @@
       </w:r>
       <w:r>
         <w:tab/>
-        <w:t xml:space="preserve">o  Yes </w:t>
+      </w:r>
+      <w:proofErr w:type="gramStart"/>
+      <w:r>
+        <w:t>o  Yes</w:t>
+      </w:r>
+      <w:proofErr w:type="gramEnd"/>
+      <w:r>
+        <w:t xml:space="preserve"> </w:t>
       </w:r>
       <w:r>
         <w:tab/>
@@ -176,7 +191,14 @@
       </w:r>
       <w:r>
         <w:tab/>
-        <w:t xml:space="preserve">o  Yes </w:t>
+      </w:r>
+      <w:proofErr w:type="gramStart"/>
+      <w:r>
+        <w:t>o  Yes</w:t>
+      </w:r>
+      <w:proofErr w:type="gramEnd"/>
+      <w:r>
+        <w:t xml:space="preserve"> </w:t>
       </w:r>
       <w:r>
         <w:tab/>
@@ -230,7 +252,15 @@
         </w:rPr>
       </w:pPr>
       <w:r>
-        <w:t xml:space="preserve">Title Work Ordered:  o  Yes     o by bank    o by realtor  </w:t>
+        <w:t xml:space="preserve">Title Work Ordered:  </w:t>
+      </w:r>
+      <w:proofErr w:type="gramStart"/>
+      <w:r>
+        <w:t>o  Yes</w:t>
+      </w:r>
+      <w:proofErr w:type="gramEnd"/>
+      <w:r>
+        <w:t xml:space="preserve">     o by bank    o by realtor  </w:t>
       </w:r>
       <w:r>
         <w:rPr>
@@ -252,7 +282,14 @@
       </w:r>
       <w:r>
         <w:tab/>
-        <w:t xml:space="preserve">o  Yes </w:t>
+      </w:r>
+      <w:proofErr w:type="gramStart"/>
+      <w:r>
+        <w:t>o  Yes</w:t>
+      </w:r>
+      <w:proofErr w:type="gramEnd"/>
+      <w:r>
+        <w:t xml:space="preserve"> </w:t>
       </w:r>
       <w:r>
         <w:tab/>
@@ -349,9 +386,69 @@
       </w:r>
     </w:p>
     <w:p/>
-    <w:p>
-      <w:r>
-        <w:t>Okay, so the following lines can be removed: 1. HMDA... 2. Has this loan been approved? (we are using the "conditionally approved" line instead) 3. Lock date. 4. Expiration Date.  5.  Will this loan be turned down...  6. Notice of adverse action.  Also, there is  redundancy on title work ordered &amp; title work approved lines as it is at top and further down.   Needs to be after appraisal sections, but do need the buttons etc. like at top.  You probably already know the search doesn't work yet and  buttons don't work yet--once you click them, they stay colored and can't be undone.</w:t>
+    <w:p/>
+    <w:p/>
+    <w:p/>
+    <w:p>
+      <w:r>
+        <w:lastRenderedPageBreak/>
+        <w:t xml:space="preserve">Okay, so the following lines can be </w:t>
+      </w:r>
+      <w:r>
+        <w:rPr>
+          <w:b/>
+        </w:rPr>
+        <w:t>removed</w:t>
+      </w:r>
+      <w:r>
+        <w:t>:</w:t>
+      </w:r>
+    </w:p>
+    <w:p>
+      <w:r>
+        <w:t>1. HMDA...</w:t>
+      </w:r>
+    </w:p>
+    <w:p>
+      <w:r>
+        <w:t xml:space="preserve">2. </w:t>
+      </w:r>
+      <w:r>
+        <w:t>Has this loan been approved? (W</w:t>
+      </w:r>
+      <w:r>
+        <w:t>e are using the "condit</w:t>
+      </w:r>
+      <w:r>
+        <w:t>ionally approved" line instead)</w:t>
+      </w:r>
+    </w:p>
+    <w:p>
+      <w:r>
+        <w:t>3. Lock date.</w:t>
+      </w:r>
+    </w:p>
+    <w:p>
+      <w:r>
+        <w:t xml:space="preserve">4. Expiration Date. </w:t>
+      </w:r>
+    </w:p>
+    <w:p>
+      <w:r>
+        <w:t>5.  W</w:t>
+      </w:r>
+      <w:r>
+        <w:t>ill this loan be turned down…?</w:t>
+      </w:r>
+    </w:p>
+    <w:p>
+      <w:r>
+        <w:t>6. Notice of adverse action.</w:t>
+      </w:r>
+    </w:p>
+    <w:p>
+      <w:r>
+        <w:t>Also, there is redundancy on title work ordered &amp; title work approved lines as it is at top and further down.   Needs to be after appraisal sections, but do need the buttons etc. like at top.  You probably already know the search doesn't work yet and buttons don't work yet--once you click them, they stay colored and can't be undone.</w:t>
       </w:r>
     </w:p>
     <w:sectPr>

</xml_diff>